<commit_message>
tesis marco teorico base
</commit_message>
<xml_diff>
--- a/Proyecto Tesis Aponte y Ochoa.docx
+++ b/Proyecto Tesis Aponte y Ochoa.docx
@@ -1985,21 +1985,7 @@
         <w:rPr>
           <w:rFonts w:ascii="Arial" w:hAnsi="Arial" w:cs="Arial"/>
         </w:rPr>
-        <w:t>, la base de datos no relacional (</w:t>
-      </w:r>
-      <w:proofErr w:type="spellStart"/>
-      <w:r>
-        <w:rPr>
-          <w:rFonts w:ascii="Arial" w:hAnsi="Arial" w:cs="Arial"/>
-        </w:rPr>
-        <w:t>Firebase</w:t>
-      </w:r>
-      <w:proofErr w:type="spellEnd"/>
-      <w:r>
-        <w:rPr>
-          <w:rFonts w:ascii="Arial" w:hAnsi="Arial" w:cs="Arial"/>
-        </w:rPr>
-        <w:t xml:space="preserve"> de Google), </w:t>
+        <w:t xml:space="preserve">, la base de datos no relacional (Firebase de Google), </w:t>
       </w:r>
       <w:proofErr w:type="spellStart"/>
       <w:r>
@@ -2195,31 +2181,7 @@
         <w:rPr>
           <w:rFonts w:ascii="Arial" w:hAnsi="Arial" w:cs="Arial"/>
         </w:rPr>
-        <w:t>(</w:t>
-      </w:r>
-      <w:r>
-        <w:rPr>
-          <w:rFonts w:ascii="Arial" w:hAnsi="Arial" w:cs="Arial"/>
-        </w:rPr>
-        <w:t>Torres</w:t>
-      </w:r>
-      <w:r>
-        <w:rPr>
-          <w:rFonts w:ascii="Arial" w:hAnsi="Arial" w:cs="Arial"/>
-        </w:rPr>
-        <w:t>, 20</w:t>
-      </w:r>
-      <w:r>
-        <w:rPr>
-          <w:rFonts w:ascii="Arial" w:hAnsi="Arial" w:cs="Arial"/>
-        </w:rPr>
-        <w:t>25</w:t>
-      </w:r>
-      <w:r>
-        <w:rPr>
-          <w:rFonts w:ascii="Arial" w:hAnsi="Arial" w:cs="Arial"/>
-        </w:rPr>
-        <w:t xml:space="preserve">) en su tesis de investigación titulada “Desarrollo de una aplicación web para Bancos Comunitarios en el Cantón El Chaco utilizando Test </w:t>
+        <w:t xml:space="preserve">(Torres, 2025) en su tesis de investigación titulada “Desarrollo de una aplicación web para Bancos Comunitarios en el Cantón El Chaco utilizando Test </w:t>
       </w:r>
       <w:proofErr w:type="spellStart"/>
       <w:r>
@@ -2265,19 +2227,7 @@
         <w:rPr>
           <w:rFonts w:ascii="Arial" w:hAnsi="Arial" w:cs="Arial"/>
         </w:rPr>
-        <w:t xml:space="preserve">e la ciudad de </w:t>
-      </w:r>
-      <w:r>
-        <w:rPr>
-          <w:rFonts w:ascii="Arial" w:hAnsi="Arial" w:cs="Arial"/>
-        </w:rPr>
-        <w:t>Riobamba -Ecuador</w:t>
-      </w:r>
-      <w:r>
-        <w:rPr>
-          <w:rFonts w:ascii="Arial" w:hAnsi="Arial" w:cs="Arial"/>
-        </w:rPr>
-        <w:t>”</w:t>
+        <w:t>e la ciudad de Riobamba -Ecuador”</w:t>
       </w:r>
       <w:r>
         <w:rPr>
@@ -2301,13 +2251,7 @@
         <w:rPr>
           <w:rFonts w:ascii="Arial" w:hAnsi="Arial" w:cs="Arial"/>
         </w:rPr>
-        <w:t xml:space="preserve">aso de estudio realizado en la </w:t>
-      </w:r>
-      <w:r>
-        <w:rPr>
-          <w:rFonts w:ascii="Arial" w:hAnsi="Arial" w:cs="Arial"/>
-        </w:rPr>
-        <w:t xml:space="preserve">Universidad Nacional </w:t>
+        <w:t xml:space="preserve">aso de estudio realizado en la Universidad Nacional </w:t>
       </w:r>
       <w:r>
         <w:rPr>
@@ -2440,13 +2384,25 @@
         <w:rPr>
           <w:rFonts w:ascii="Arial" w:hAnsi="Arial" w:cs="Arial"/>
         </w:rPr>
-        <w:t xml:space="preserve">,  utilizando en la presente investigación tecnologías como .NET,  </w:t>
-      </w:r>
-      <w:r>
-        <w:rPr>
-          <w:rFonts w:ascii="Arial" w:hAnsi="Arial" w:cs="Arial"/>
-        </w:rPr>
-        <w:t>Core 8, Angular y PostgreSQL</w:t>
+        <w:t>,  utilizando en la presente investigación tecnologías como .NET</w:t>
+      </w:r>
+      <w:r>
+        <w:rPr>
+          <w:rFonts w:ascii="Arial" w:hAnsi="Arial" w:cs="Arial"/>
+        </w:rPr>
+        <w:t xml:space="preserve">, Angular y </w:t>
+      </w:r>
+      <w:r>
+        <w:rPr>
+          <w:rFonts w:ascii="Arial" w:hAnsi="Arial" w:cs="Arial"/>
+        </w:rPr>
+        <w:t xml:space="preserve">como base de datos </w:t>
+      </w:r>
+      <w:r>
+        <w:rPr>
+          <w:rFonts w:ascii="Arial" w:hAnsi="Arial" w:cs="Arial"/>
+        </w:rPr>
+        <w:t>PostgreSQL</w:t>
       </w:r>
       <w:r>
         <w:rPr>
@@ -3026,6 +2982,96 @@
     </w:p>
     <w:p>
       <w:pPr>
+        <w:spacing w:line="480" w:lineRule="auto"/>
+        <w:ind w:left="1407"/>
+        <w:jc w:val="both"/>
+        <w:rPr>
+          <w:rFonts w:ascii="Arial" w:hAnsi="Arial" w:cs="Arial"/>
+        </w:rPr>
+      </w:pPr>
+      <w:r>
+        <w:rPr>
+          <w:rFonts w:ascii="Arial" w:hAnsi="Arial" w:cs="Arial"/>
+        </w:rPr>
+        <w:t xml:space="preserve">Sistema de Gestión </w:t>
+      </w:r>
+    </w:p>
+    <w:p>
+      <w:pPr>
+        <w:spacing w:line="480" w:lineRule="auto"/>
+        <w:ind w:left="1407"/>
+        <w:jc w:val="both"/>
+        <w:rPr>
+          <w:rFonts w:ascii="Arial" w:hAnsi="Arial" w:cs="Arial"/>
+        </w:rPr>
+      </w:pPr>
+      <w:r>
+        <w:rPr>
+          <w:rFonts w:ascii="Arial" w:hAnsi="Arial" w:cs="Arial"/>
+        </w:rPr>
+        <w:t>Procesos de prestamos</w:t>
+      </w:r>
+    </w:p>
+    <w:p>
+      <w:pPr>
+        <w:spacing w:line="480" w:lineRule="auto"/>
+        <w:ind w:left="1407"/>
+        <w:jc w:val="both"/>
+        <w:rPr>
+          <w:rFonts w:ascii="Arial" w:hAnsi="Arial" w:cs="Arial"/>
+        </w:rPr>
+      </w:pPr>
+      <w:r>
+        <w:rPr>
+          <w:rFonts w:ascii="Arial" w:hAnsi="Arial" w:cs="Arial"/>
+        </w:rPr>
+        <w:t>Arquitectura Hexagonal</w:t>
+      </w:r>
+    </w:p>
+    <w:p>
+      <w:pPr>
+        <w:spacing w:line="480" w:lineRule="auto"/>
+        <w:ind w:left="1407"/>
+        <w:jc w:val="both"/>
+        <w:rPr>
+          <w:rFonts w:ascii="Arial" w:hAnsi="Arial" w:cs="Arial"/>
+        </w:rPr>
+      </w:pPr>
+      <w:r>
+        <w:rPr>
+          <w:rFonts w:ascii="Arial" w:hAnsi="Arial" w:cs="Arial"/>
+        </w:rPr>
+        <w:t>Metodologías Agile XP</w:t>
+      </w:r>
+    </w:p>
+    <w:p>
+      <w:pPr>
+        <w:spacing w:line="480" w:lineRule="auto"/>
+        <w:ind w:left="1407"/>
+        <w:jc w:val="both"/>
+        <w:rPr>
+          <w:rFonts w:ascii="Arial" w:hAnsi="Arial" w:cs="Arial"/>
+        </w:rPr>
+      </w:pPr>
+      <w:r>
+        <w:rPr>
+          <w:rFonts w:ascii="Arial" w:hAnsi="Arial" w:cs="Arial"/>
+        </w:rPr>
+        <w:t>Tecnologías de información y comunicación</w:t>
+      </w:r>
+    </w:p>
+    <w:p>
+      <w:pPr>
+        <w:spacing w:line="480" w:lineRule="auto"/>
+        <w:ind w:left="1407"/>
+        <w:jc w:val="both"/>
+        <w:rPr>
+          <w:rFonts w:ascii="Arial" w:hAnsi="Arial" w:cs="Arial"/>
+        </w:rPr>
+      </w:pPr>
+    </w:p>
+    <w:p>
+      <w:pPr>
         <w:pStyle w:val="Prrafodelista"/>
         <w:numPr>
           <w:ilvl w:val="1"/>
@@ -3047,6 +3093,298 @@
     </w:p>
     <w:p>
       <w:pPr>
+        <w:spacing w:line="480" w:lineRule="auto"/>
+        <w:ind w:left="1407"/>
+        <w:jc w:val="both"/>
+        <w:rPr>
+          <w:rFonts w:ascii="Arial" w:hAnsi="Arial" w:cs="Arial"/>
+        </w:rPr>
+      </w:pPr>
+      <w:r>
+        <w:rPr>
+          <w:rFonts w:ascii="Arial" w:hAnsi="Arial" w:cs="Arial"/>
+        </w:rPr>
+        <w:t xml:space="preserve">Visual Studio </w:t>
+      </w:r>
+      <w:proofErr w:type="spellStart"/>
+      <w:r>
+        <w:rPr>
+          <w:rFonts w:ascii="Arial" w:hAnsi="Arial" w:cs="Arial"/>
+        </w:rPr>
+        <w:t>Code</w:t>
+      </w:r>
+      <w:proofErr w:type="spellEnd"/>
+    </w:p>
+    <w:p>
+      <w:pPr>
+        <w:spacing w:line="480" w:lineRule="auto"/>
+        <w:ind w:left="1407"/>
+        <w:jc w:val="both"/>
+        <w:rPr>
+          <w:rFonts w:ascii="Arial" w:hAnsi="Arial" w:cs="Arial"/>
+        </w:rPr>
+      </w:pPr>
+      <w:proofErr w:type="spellStart"/>
+      <w:r>
+        <w:rPr>
+          <w:rFonts w:ascii="Arial" w:hAnsi="Arial" w:cs="Arial"/>
+        </w:rPr>
+        <w:t>Node</w:t>
+      </w:r>
+      <w:proofErr w:type="spellEnd"/>
+      <w:r>
+        <w:rPr>
+          <w:rFonts w:ascii="Arial" w:hAnsi="Arial" w:cs="Arial"/>
+        </w:rPr>
+        <w:t xml:space="preserve"> </w:t>
+      </w:r>
+      <w:proofErr w:type="spellStart"/>
+      <w:r>
+        <w:rPr>
+          <w:rFonts w:ascii="Arial" w:hAnsi="Arial" w:cs="Arial"/>
+        </w:rPr>
+        <w:t>Js</w:t>
+      </w:r>
+      <w:proofErr w:type="spellEnd"/>
+    </w:p>
+    <w:p>
+      <w:pPr>
+        <w:spacing w:line="480" w:lineRule="auto"/>
+        <w:ind w:left="1407"/>
+        <w:jc w:val="both"/>
+        <w:rPr>
+          <w:rFonts w:ascii="Arial" w:hAnsi="Arial" w:cs="Arial"/>
+        </w:rPr>
+      </w:pPr>
+      <w:proofErr w:type="spellStart"/>
+      <w:r>
+        <w:rPr>
+          <w:rFonts w:ascii="Arial" w:hAnsi="Arial" w:cs="Arial"/>
+        </w:rPr>
+        <w:t>React</w:t>
+      </w:r>
+      <w:proofErr w:type="spellEnd"/>
+    </w:p>
+    <w:p>
+      <w:pPr>
+        <w:spacing w:line="480" w:lineRule="auto"/>
+        <w:ind w:left="1407"/>
+        <w:jc w:val="both"/>
+        <w:rPr>
+          <w:rFonts w:ascii="Arial" w:hAnsi="Arial" w:cs="Arial"/>
+        </w:rPr>
+      </w:pPr>
+      <w:r>
+        <w:rPr>
+          <w:rFonts w:ascii="Arial" w:hAnsi="Arial" w:cs="Arial"/>
+        </w:rPr>
+        <w:t>Express</w:t>
+      </w:r>
+    </w:p>
+    <w:p>
+      <w:pPr>
+        <w:spacing w:line="480" w:lineRule="auto"/>
+        <w:ind w:left="1407"/>
+        <w:jc w:val="both"/>
+        <w:rPr>
+          <w:rFonts w:ascii="Arial" w:hAnsi="Arial" w:cs="Arial"/>
+        </w:rPr>
+      </w:pPr>
+      <w:r>
+        <w:rPr>
+          <w:rFonts w:ascii="Arial" w:hAnsi="Arial" w:cs="Arial"/>
+        </w:rPr>
+        <w:t>Firebase</w:t>
+      </w:r>
+    </w:p>
+    <w:p>
+      <w:pPr>
+        <w:spacing w:line="480" w:lineRule="auto"/>
+        <w:ind w:left="1407"/>
+        <w:jc w:val="both"/>
+        <w:rPr>
+          <w:rFonts w:ascii="Arial" w:hAnsi="Arial" w:cs="Arial"/>
+        </w:rPr>
+      </w:pPr>
+      <w:r>
+        <w:rPr>
+          <w:rFonts w:ascii="Arial" w:hAnsi="Arial" w:cs="Arial"/>
+        </w:rPr>
+        <w:t xml:space="preserve">Test Driver </w:t>
+      </w:r>
+      <w:proofErr w:type="spellStart"/>
+      <w:r>
+        <w:rPr>
+          <w:rFonts w:ascii="Arial" w:hAnsi="Arial" w:cs="Arial"/>
+        </w:rPr>
+        <w:t>Development</w:t>
+      </w:r>
+      <w:proofErr w:type="spellEnd"/>
+      <w:r>
+        <w:rPr>
+          <w:rFonts w:ascii="Arial" w:hAnsi="Arial" w:cs="Arial"/>
+        </w:rPr>
+        <w:t xml:space="preserve"> (TDD)</w:t>
+      </w:r>
+    </w:p>
+    <w:p>
+      <w:pPr>
+        <w:spacing w:line="480" w:lineRule="auto"/>
+        <w:ind w:left="1407"/>
+        <w:jc w:val="both"/>
+        <w:rPr>
+          <w:rFonts w:ascii="Arial" w:hAnsi="Arial" w:cs="Arial"/>
+        </w:rPr>
+      </w:pPr>
+      <w:proofErr w:type="spellStart"/>
+      <w:r>
+        <w:rPr>
+          <w:rFonts w:ascii="Arial" w:hAnsi="Arial" w:cs="Arial"/>
+        </w:rPr>
+        <w:t>DeepSeek</w:t>
+      </w:r>
+      <w:proofErr w:type="spellEnd"/>
+    </w:p>
+    <w:p>
+      <w:pPr>
+        <w:spacing w:line="480" w:lineRule="auto"/>
+        <w:ind w:left="1407"/>
+        <w:jc w:val="both"/>
+        <w:rPr>
+          <w:rFonts w:ascii="Arial" w:hAnsi="Arial" w:cs="Arial"/>
+        </w:rPr>
+      </w:pPr>
+      <w:proofErr w:type="spellStart"/>
+      <w:r>
+        <w:rPr>
+          <w:rFonts w:ascii="Arial" w:hAnsi="Arial" w:cs="Arial"/>
+        </w:rPr>
+        <w:t>CharGPT</w:t>
+      </w:r>
+      <w:proofErr w:type="spellEnd"/>
+    </w:p>
+    <w:p>
+      <w:pPr>
+        <w:spacing w:line="480" w:lineRule="auto"/>
+        <w:ind w:left="1407"/>
+        <w:jc w:val="both"/>
+        <w:rPr>
+          <w:rFonts w:ascii="Arial" w:hAnsi="Arial" w:cs="Arial"/>
+        </w:rPr>
+      </w:pPr>
+      <w:proofErr w:type="spellStart"/>
+      <w:r>
+        <w:rPr>
+          <w:rFonts w:ascii="Arial" w:hAnsi="Arial" w:cs="Arial"/>
+        </w:rPr>
+        <w:t>Posmant</w:t>
+      </w:r>
+      <w:proofErr w:type="spellEnd"/>
+    </w:p>
+    <w:p>
+      <w:pPr>
+        <w:spacing w:line="480" w:lineRule="auto"/>
+        <w:ind w:left="1407"/>
+        <w:jc w:val="both"/>
+        <w:rPr>
+          <w:rFonts w:ascii="Arial" w:hAnsi="Arial" w:cs="Arial"/>
+        </w:rPr>
+      </w:pPr>
+      <w:r>
+        <w:rPr>
+          <w:rFonts w:ascii="Arial" w:hAnsi="Arial" w:cs="Arial"/>
+        </w:rPr>
+        <w:t>GitHub</w:t>
+      </w:r>
+    </w:p>
+    <w:p>
+      <w:pPr>
+        <w:spacing w:line="480" w:lineRule="auto"/>
+        <w:ind w:left="1407"/>
+        <w:jc w:val="both"/>
+        <w:rPr>
+          <w:rFonts w:ascii="Arial" w:hAnsi="Arial" w:cs="Arial"/>
+        </w:rPr>
+      </w:pPr>
+      <w:proofErr w:type="spellStart"/>
+      <w:r>
+        <w:rPr>
+          <w:rFonts w:ascii="Arial" w:hAnsi="Arial" w:cs="Arial"/>
+        </w:rPr>
+        <w:t>Thunder</w:t>
+      </w:r>
+      <w:proofErr w:type="spellEnd"/>
+      <w:r>
+        <w:rPr>
+          <w:rFonts w:ascii="Arial" w:hAnsi="Arial" w:cs="Arial"/>
+        </w:rPr>
+        <w:t xml:space="preserve"> Client</w:t>
+      </w:r>
+    </w:p>
+    <w:p>
+      <w:pPr>
+        <w:spacing w:line="480" w:lineRule="auto"/>
+        <w:ind w:left="1407"/>
+        <w:jc w:val="both"/>
+        <w:rPr>
+          <w:rFonts w:ascii="Arial" w:hAnsi="Arial" w:cs="Arial"/>
+        </w:rPr>
+      </w:pPr>
+      <w:proofErr w:type="spellStart"/>
+      <w:r>
+        <w:rPr>
+          <w:rFonts w:ascii="Arial" w:hAnsi="Arial" w:cs="Arial"/>
+        </w:rPr>
+        <w:t>TypeScript</w:t>
+      </w:r>
+      <w:proofErr w:type="spellEnd"/>
+    </w:p>
+    <w:p>
+      <w:pPr>
+        <w:spacing w:line="480" w:lineRule="auto"/>
+        <w:ind w:left="1407"/>
+        <w:jc w:val="both"/>
+        <w:rPr>
+          <w:rFonts w:ascii="Arial" w:hAnsi="Arial" w:cs="Arial"/>
+        </w:rPr>
+      </w:pPr>
+      <w:r>
+        <w:rPr>
+          <w:rFonts w:ascii="Arial" w:hAnsi="Arial" w:cs="Arial"/>
+        </w:rPr>
+        <w:t>Código Limpio</w:t>
+      </w:r>
+    </w:p>
+    <w:p>
+      <w:pPr>
+        <w:spacing w:line="480" w:lineRule="auto"/>
+        <w:ind w:left="1407"/>
+        <w:jc w:val="both"/>
+        <w:rPr>
+          <w:rFonts w:ascii="Arial" w:hAnsi="Arial" w:cs="Arial"/>
+        </w:rPr>
+      </w:pPr>
+      <w:r>
+        <w:rPr>
+          <w:rFonts w:ascii="Arial" w:hAnsi="Arial" w:cs="Arial"/>
+        </w:rPr>
+        <w:lastRenderedPageBreak/>
+        <w:t>IBM SPSS</w:t>
+      </w:r>
+    </w:p>
+    <w:p>
+      <w:pPr>
+        <w:pStyle w:val="Prrafodelista"/>
+        <w:spacing w:line="480" w:lineRule="auto"/>
+        <w:ind w:left="1418"/>
+        <w:jc w:val="both"/>
+        <w:rPr>
+          <w:rFonts w:ascii="Arial" w:hAnsi="Arial" w:cs="Arial"/>
+        </w:rPr>
+      </w:pPr>
+    </w:p>
+    <w:p>
+      <w:pPr>
         <w:pStyle w:val="Prrafodelista"/>
         <w:numPr>
           <w:ilvl w:val="0"/>
@@ -3437,6 +3775,7 @@
         <w:rPr>
           <w:rFonts w:ascii="Arial" w:hAnsi="Arial" w:cs="Arial"/>
         </w:rPr>
+        <w:lastRenderedPageBreak/>
         <w:t>Método de la investigación</w:t>
       </w:r>
     </w:p>
@@ -3458,7 +3797,6 @@
         <w:rPr>
           <w:rFonts w:ascii="Arial" w:hAnsi="Arial" w:cs="Arial"/>
         </w:rPr>
-        <w:lastRenderedPageBreak/>
         <w:t>Tipo de investigación</w:t>
       </w:r>
     </w:p>
@@ -6374,6 +6712,7 @@
   <w:style w:type="character" w:default="1" w:styleId="Fuentedeprrafopredeter">
     <w:name w:val="Default Paragraph Font"/>
     <w:uiPriority w:val="1"/>
+    <w:semiHidden/>
     <w:unhideWhenUsed/>
   </w:style>
   <w:style w:type="table" w:default="1" w:styleId="Tablanormal">

</xml_diff>